<commit_message>
Actulizacion del diagrama de casos de uso
</commit_message>
<xml_diff>
--- a/Trabajo_Integrador-GRUPO_5_EF_1.docx
+++ b/Trabajo_Integrador-GRUPO_5_EF_1.docx
@@ -1,6 +1,6 @@
 
 <file path=word/document.xml><?xml version="1.0" encoding="utf-8"?>
-<w:document xmlns:wpc="http://schemas.microsoft.com/office/word/2010/wordprocessingCanvas" xmlns:cx="http://schemas.microsoft.com/office/drawing/2014/chartex" xmlns:mc="http://schemas.openxmlformats.org/markup-compatibility/2006" xmlns:o="urn:schemas-microsoft-com:office:office" xmlns:r="http://schemas.openxmlformats.org/officeDocument/2006/relationships" xmlns:m="http://schemas.openxmlformats.org/officeDocument/2006/math" xmlns:v="urn:schemas-microsoft-com:vml" xmlns:wp14="http://schemas.microsoft.com/office/word/2010/wordprocessingDrawing" xmlns:wp="http://schemas.openxmlformats.org/drawingml/2006/wordprocessingDrawing" xmlns:w10="urn:schemas-microsoft-com:office:word" xmlns:w="http://schemas.openxmlformats.org/wordprocessingml/2006/main" xmlns:w14="http://schemas.microsoft.com/office/word/2010/wordml" xmlns:w15="http://schemas.microsoft.com/office/word/2012/wordml" xmlns:w16se="http://schemas.microsoft.com/office/word/2015/wordml/symex" xmlns:wpg="http://schemas.microsoft.com/office/word/2010/wordprocessingGroup" xmlns:wpi="http://schemas.microsoft.com/office/word/2010/wordprocessingInk" xmlns:wne="http://schemas.microsoft.com/office/word/2006/wordml" xmlns:wps="http://schemas.microsoft.com/office/word/2010/wordprocessingShape" mc:Ignorable="w14 w15 w16se wp14">
+<w:document xmlns:wpc="http://schemas.microsoft.com/office/word/2010/wordprocessingCanvas" xmlns:cx="http://schemas.microsoft.com/office/drawing/2014/chartex" xmlns:cx1="http://schemas.microsoft.com/office/drawing/2015/9/8/chartex" xmlns:mc="http://schemas.openxmlformats.org/markup-compatibility/2006" xmlns:o="urn:schemas-microsoft-com:office:office" xmlns:r="http://schemas.openxmlformats.org/officeDocument/2006/relationships" xmlns:m="http://schemas.openxmlformats.org/officeDocument/2006/math" xmlns:v="urn:schemas-microsoft-com:vml" xmlns:wp14="http://schemas.microsoft.com/office/word/2010/wordprocessingDrawing" xmlns:wp="http://schemas.openxmlformats.org/drawingml/2006/wordprocessingDrawing" xmlns:w10="urn:schemas-microsoft-com:office:word" xmlns:w="http://schemas.openxmlformats.org/wordprocessingml/2006/main" xmlns:w14="http://schemas.microsoft.com/office/word/2010/wordml" xmlns:w15="http://schemas.microsoft.com/office/word/2012/wordml" xmlns:w16se="http://schemas.microsoft.com/office/word/2015/wordml/symex" xmlns:wpg="http://schemas.microsoft.com/office/word/2010/wordprocessingGroup" xmlns:wpi="http://schemas.microsoft.com/office/word/2010/wordprocessingInk" xmlns:wne="http://schemas.microsoft.com/office/word/2006/wordml" xmlns:wps="http://schemas.microsoft.com/office/word/2010/wordprocessingShape" mc:Ignorable="w14 w15 w16se wp14">
   <w:body>
     <w:p>
       <w:pPr>
@@ -4162,7 +4162,7 @@
           <w:noProof/>
           <w:sz w:val="24"/>
           <w:szCs w:val="24"/>
-          <w:lang w:val="es-AR" w:eastAsia="es-AR"/>
+          <w:lang w:val="es-ES" w:eastAsia="es-ES"/>
         </w:rPr>
         <w:drawing>
           <wp:inline distT="0" distB="0" distL="0" distR="0" wp14:anchorId="1622D1B1" wp14:editId="50D32281">
@@ -4253,7 +4253,7 @@
           <w:noProof/>
           <w:sz w:val="24"/>
           <w:szCs w:val="24"/>
-          <w:lang w:val="es-AR" w:eastAsia="es-AR"/>
+          <w:lang w:val="es-ES" w:eastAsia="es-ES"/>
         </w:rPr>
         <w:drawing>
           <wp:inline distT="0" distB="0" distL="0" distR="0" wp14:anchorId="4EDF9956" wp14:editId="730A5659">
@@ -4360,7 +4360,7 @@
           <w:noProof/>
           <w:sz w:val="24"/>
           <w:szCs w:val="24"/>
-          <w:lang w:val="es-AR" w:eastAsia="es-AR"/>
+          <w:lang w:val="es-ES" w:eastAsia="es-ES"/>
         </w:rPr>
         <w:drawing>
           <wp:inline distT="0" distB="0" distL="0" distR="0" wp14:anchorId="6E9F99ED" wp14:editId="7BE11434">
@@ -4437,7 +4437,7 @@
           <w:noProof/>
           <w:sz w:val="24"/>
           <w:szCs w:val="24"/>
-          <w:lang w:val="es-AR" w:eastAsia="es-AR"/>
+          <w:lang w:val="es-ES" w:eastAsia="es-ES"/>
         </w:rPr>
         <w:drawing>
           <wp:inline distT="0" distB="0" distL="0" distR="0" wp14:anchorId="04D0F984" wp14:editId="600102B6">
@@ -4548,7 +4548,7 @@
           <w:noProof/>
           <w:sz w:val="24"/>
           <w:szCs w:val="24"/>
-          <w:lang w:val="es-AR" w:eastAsia="es-AR"/>
+          <w:lang w:val="es-ES" w:eastAsia="es-ES"/>
         </w:rPr>
         <w:drawing>
           <wp:inline distT="0" distB="0" distL="0" distR="0" wp14:anchorId="21D1DE14" wp14:editId="0B417691">
@@ -5021,7 +5021,7 @@
           <w:noProof/>
           <w:sz w:val="24"/>
           <w:szCs w:val="24"/>
-          <w:lang w:val="es-AR" w:eastAsia="es-AR"/>
+          <w:lang w:val="es-ES" w:eastAsia="es-ES"/>
         </w:rPr>
         <w:drawing>
           <wp:inline distT="0" distB="0" distL="0" distR="0" wp14:anchorId="696E4F39" wp14:editId="47E2208A">
@@ -5116,7 +5116,7 @@
           <w:noProof/>
           <w:sz w:val="24"/>
           <w:szCs w:val="24"/>
-          <w:lang w:val="es-AR" w:eastAsia="es-AR"/>
+          <w:lang w:val="es-ES" w:eastAsia="es-ES"/>
         </w:rPr>
         <w:drawing>
           <wp:inline distT="0" distB="0" distL="0" distR="0" wp14:anchorId="49071803" wp14:editId="303108AD">
@@ -5225,7 +5225,7 @@
           <w:noProof/>
           <w:sz w:val="24"/>
           <w:szCs w:val="24"/>
-          <w:lang w:val="es-AR" w:eastAsia="es-AR"/>
+          <w:lang w:val="es-ES" w:eastAsia="es-ES"/>
         </w:rPr>
         <w:drawing>
           <wp:inline distT="0" distB="0" distL="0" distR="0" wp14:anchorId="6426A9AA" wp14:editId="3A47D046">
@@ -5870,7 +5870,7 @@
           <w:noProof/>
           <w:sz w:val="24"/>
           <w:szCs w:val="24"/>
-          <w:lang w:val="es-AR" w:eastAsia="es-AR"/>
+          <w:lang w:val="es-ES" w:eastAsia="es-ES"/>
         </w:rPr>
         <w:drawing>
           <wp:inline distT="0" distB="0" distL="0" distR="0" wp14:anchorId="700DEE62" wp14:editId="617F2773">
@@ -6175,7 +6175,7 @@
           <w:noProof/>
           <w:sz w:val="24"/>
           <w:szCs w:val="24"/>
-          <w:lang w:val="es-AR" w:eastAsia="es-AR"/>
+          <w:lang w:val="es-ES" w:eastAsia="es-ES"/>
         </w:rPr>
         <w:drawing>
           <wp:inline distT="0" distB="0" distL="0" distR="0" wp14:anchorId="66195EBC" wp14:editId="76544B14">
@@ -7844,7 +7844,7 @@
         <w:rPr>
           <w:rFonts w:ascii="Times New Roman" w:hAnsi="Times New Roman" w:cs="Times New Roman"/>
           <w:noProof/>
-          <w:lang w:val="es-AR" w:eastAsia="es-AR"/>
+          <w:lang w:val="es-ES" w:eastAsia="es-ES"/>
         </w:rPr>
         <w:drawing>
           <wp:inline distT="0" distB="0" distL="0" distR="0" wp14:anchorId="1AD136FA" wp14:editId="6736E045">
@@ -7910,6 +7910,80 @@
         </w:rPr>
         <w:br w:type="page"/>
       </w:r>
+      <w:r>
+        <w:rPr>
+          <w:rFonts w:ascii="Times New Roman" w:hAnsi="Times New Roman" w:cs="Times New Roman"/>
+          <w:lang w:val="es-AR"/>
+        </w:rPr>
+        <w:lastRenderedPageBreak/>
+        <w:br w:type="page"/>
+      </w:r>
+    </w:p>
+    <w:p>
+      <w:pPr>
+        <w:rPr>
+          <w:rFonts w:ascii="Times New Roman" w:hAnsi="Times New Roman" w:cs="Times New Roman"/>
+          <w:lang w:val="es-AR"/>
+        </w:rPr>
+      </w:pPr>
+      <w:r>
+        <w:rPr>
+          <w:rFonts w:ascii="Times New Roman" w:hAnsi="Times New Roman" w:cs="Times New Roman"/>
+          <w:noProof/>
+          <w:lang w:val="es-ES" w:eastAsia="es-ES"/>
+        </w:rPr>
+        <w:lastRenderedPageBreak/>
+        <w:drawing>
+          <wp:inline distT="0" distB="0" distL="0" distR="0">
+            <wp:extent cx="6153150" cy="4476750"/>
+            <wp:effectExtent l="0" t="0" r="0" b="0"/>
+            <wp:docPr id="27" name="Imagen 27"/>
+            <wp:cNvGraphicFramePr>
+              <a:graphicFrameLocks xmlns:a="http://schemas.openxmlformats.org/drawingml/2006/main" noChangeAspect="1"/>
+            </wp:cNvGraphicFramePr>
+            <a:graphic xmlns:a="http://schemas.openxmlformats.org/drawingml/2006/main">
+              <a:graphicData uri="http://schemas.openxmlformats.org/drawingml/2006/picture">
+                <pic:pic xmlns:pic="http://schemas.openxmlformats.org/drawingml/2006/picture">
+                  <pic:nvPicPr>
+                    <pic:cNvPr id="0" name="Picture 2"/>
+                    <pic:cNvPicPr>
+                      <a:picLocks noChangeAspect="1" noChangeArrowheads="1"/>
+                    </pic:cNvPicPr>
+                  </pic:nvPicPr>
+                  <pic:blipFill>
+                    <a:blip r:embed="rId19">
+                      <a:extLst>
+                        <a:ext uri="{28A0092B-C50C-407E-A947-70E740481C1C}">
+                          <a14:useLocalDpi xmlns:a14="http://schemas.microsoft.com/office/drawing/2010/main" val="0"/>
+                        </a:ext>
+                      </a:extLst>
+                    </a:blip>
+                    <a:srcRect/>
+                    <a:stretch>
+                      <a:fillRect/>
+                    </a:stretch>
+                  </pic:blipFill>
+                  <pic:spPr bwMode="auto">
+                    <a:xfrm>
+                      <a:off x="0" y="0"/>
+                      <a:ext cx="6153150" cy="4476750"/>
+                    </a:xfrm>
+                    <a:prstGeom prst="rect">
+                      <a:avLst/>
+                    </a:prstGeom>
+                    <a:noFill/>
+                    <a:ln>
+                      <a:noFill/>
+                    </a:ln>
+                  </pic:spPr>
+                </pic:pic>
+              </a:graphicData>
+            </a:graphic>
+          </wp:inline>
+        </w:drawing>
+      </w:r>
+      <w:bookmarkStart w:id="29" w:name="_GoBack"/>
+      <w:bookmarkEnd w:id="29"/>
     </w:p>
     <w:p>
       <w:pPr>
@@ -7918,15 +7992,14 @@
           <w:lang w:val="es-AR"/>
         </w:rPr>
       </w:pPr>
-      <w:bookmarkStart w:id="29" w:name="_Toc531594704"/>
-      <w:r>
-        <w:rPr>
-          <w:lang w:val="es-AR"/>
-        </w:rPr>
-        <w:lastRenderedPageBreak/>
+      <w:bookmarkStart w:id="30" w:name="_Toc531594704"/>
+      <w:r>
+        <w:rPr>
+          <w:lang w:val="es-AR"/>
+        </w:rPr>
         <w:t>Casos de uso</w:t>
       </w:r>
-      <w:bookmarkEnd w:id="29"/>
+      <w:bookmarkEnd w:id="30"/>
     </w:p>
     <w:tbl>
       <w:tblPr>
@@ -8281,7 +8354,17 @@
                 <w:szCs w:val="24"/>
                 <w:lang w:val="es-AR"/>
               </w:rPr>
-              <w:t>Descripción: El administrador puede visualizar el estado de todos los clientes que hayan realizado una compra. En este caso cuenta con dos subcasos de uso. Esto se debe a que “Eliminar cliente” y “Modificar cliente” no son funcionalidades totalmente independientes, por lo tanto, no se vinculan a un actor directamente, sino que quedan conectadas a la funcionalidad que precede su ejecución. Siempre que el administrador consulte la información del cliente, este puede optar por hacer modificaciones (&lt;&lt;extend&gt;&gt;) o eliminarlo de la lista de clientes (&lt;&lt;extend&gt;&gt;).</w:t>
+              <w:t xml:space="preserve">Descripción: El administrador puede visualizar el estado de todos los clientes que hayan realizado una compra. En este caso cuenta con dos subcasos de uso. Esto se debe a que “Eliminar cliente” y </w:t>
+            </w:r>
+            <w:r>
+              <w:rPr>
+                <w:rFonts w:ascii="Times New Roman" w:hAnsi="Times New Roman" w:cs="Times New Roman"/>
+                <w:sz w:val="24"/>
+                <w:szCs w:val="24"/>
+                <w:lang w:val="es-AR"/>
+              </w:rPr>
+              <w:lastRenderedPageBreak/>
+              <w:t>“Modificar cliente” no son funcionalidades totalmente independientes, por lo tanto, no se vinculan a un actor directamente, sino que quedan conectadas a la funcionalidad que precede su ejecución. Siempre que el administrador consulte la información del cliente, este puede optar por hacer modificaciones (&lt;&lt;extend&gt;&gt;) o eliminarlo de la lista de clientes (&lt;&lt;extend&gt;&gt;).</w:t>
             </w:r>
           </w:p>
         </w:tc>
@@ -8318,6 +8401,7 @@
                 <w:szCs w:val="24"/>
                 <w:lang w:val="es-AR"/>
               </w:rPr>
+              <w:lastRenderedPageBreak/>
               <w:t>Precondición: ninguna.</w:t>
             </w:r>
           </w:p>
@@ -8651,7 +8735,6 @@
               </w:rPr>
             </w:pPr>
             <w:r>
-              <w:lastRenderedPageBreak/>
               <w:br w:type="page"/>
             </w:r>
             <w:r>
@@ -8868,6 +8951,7 @@
           <w:szCs w:val="24"/>
           <w:lang w:val="es-AR"/>
         </w:rPr>
+        <w:lastRenderedPageBreak/>
         <w:t>Flujo típico de eventos</w:t>
       </w:r>
     </w:p>
@@ -9744,7 +9828,7 @@
           <w:noProof/>
           <w:sz w:val="24"/>
           <w:szCs w:val="24"/>
-          <w:lang w:val="es-AR" w:eastAsia="es-AR"/>
+          <w:lang w:val="es-ES" w:eastAsia="es-ES"/>
         </w:rPr>
         <w:drawing>
           <wp:inline distT="0" distB="0" distL="0" distR="0" wp14:anchorId="3F46B3E6" wp14:editId="16704990">
@@ -9764,7 +9848,7 @@
                     </pic:cNvPicPr>
                   </pic:nvPicPr>
                   <pic:blipFill>
-                    <a:blip r:embed="rId19">
+                    <a:blip r:embed="rId20">
                       <a:extLst>
                         <a:ext uri="{28A0092B-C50C-407E-A947-70E740481C1C}">
                           <a14:useLocalDpi xmlns:a14="http://schemas.microsoft.com/office/drawing/2010/main" val="0"/>
@@ -9944,7 +10028,7 @@
       <w:r>
         <w:rPr>
           <w:noProof/>
-          <w:lang w:val="es-AR" w:eastAsia="es-AR"/>
+          <w:lang w:val="es-ES" w:eastAsia="es-ES"/>
         </w:rPr>
         <w:drawing>
           <wp:inline distT="0" distB="0" distL="0" distR="0" wp14:anchorId="08FDED3B" wp14:editId="1082A3C3">
@@ -9964,7 +10048,7 @@
                     </pic:cNvPicPr>
                   </pic:nvPicPr>
                   <pic:blipFill>
-                    <a:blip r:embed="rId20">
+                    <a:blip r:embed="rId21">
                       <a:extLst>
                         <a:ext uri="{28A0092B-C50C-407E-A947-70E740481C1C}">
                           <a14:useLocalDpi xmlns:a14="http://schemas.microsoft.com/office/drawing/2010/main" val="0"/>
@@ -10056,7 +10140,7 @@
           <w:sz w:val="24"/>
           <w:szCs w:val="24"/>
           <w:u w:val="single"/>
-          <w:lang w:val="es-AR" w:eastAsia="es-AR"/>
+          <w:lang w:val="es-ES" w:eastAsia="es-ES"/>
         </w:rPr>
         <w:drawing>
           <wp:inline distT="0" distB="0" distL="0" distR="0">
@@ -10076,7 +10160,7 @@
                     </pic:cNvPicPr>
                   </pic:nvPicPr>
                   <pic:blipFill>
-                    <a:blip r:embed="rId21">
+                    <a:blip r:embed="rId22">
                       <a:extLst>
                         <a:ext uri="{28A0092B-C50C-407E-A947-70E740481C1C}">
                           <a14:useLocalDpi xmlns:a14="http://schemas.microsoft.com/office/drawing/2010/main" val="0"/>
@@ -10971,7 +11055,7 @@
           <w:noProof/>
           <w:sz w:val="24"/>
           <w:szCs w:val="24"/>
-          <w:lang w:val="es-AR" w:eastAsia="es-AR"/>
+          <w:lang w:val="es-ES" w:eastAsia="es-ES"/>
         </w:rPr>
         <w:drawing>
           <wp:inline distT="0" distB="0" distL="0" distR="0">
@@ -10989,7 +11073,7 @@
                     <pic:cNvPicPr/>
                   </pic:nvPicPr>
                   <pic:blipFill>
-                    <a:blip r:embed="rId22">
+                    <a:blip r:embed="rId23">
                       <a:extLst>
                         <a:ext uri="{28A0092B-C50C-407E-A947-70E740481C1C}">
                           <a14:useLocalDpi xmlns:a14="http://schemas.microsoft.com/office/drawing/2010/main" val="0"/>
@@ -11120,7 +11204,7 @@
           <w:noProof/>
           <w:sz w:val="24"/>
           <w:szCs w:val="24"/>
-          <w:lang w:val="es-AR" w:eastAsia="es-AR"/>
+          <w:lang w:val="es-ES" w:eastAsia="es-ES"/>
         </w:rPr>
         <w:drawing>
           <wp:inline distT="0" distB="0" distL="0" distR="0">
@@ -11140,7 +11224,7 @@
                     </pic:cNvPicPr>
                   </pic:nvPicPr>
                   <pic:blipFill>
-                    <a:blip r:embed="rId23">
+                    <a:blip r:embed="rId24">
                       <a:extLst>
                         <a:ext uri="{28A0092B-C50C-407E-A947-70E740481C1C}">
                           <a14:useLocalDpi xmlns:a14="http://schemas.microsoft.com/office/drawing/2010/main" val="0"/>
@@ -11226,7 +11310,7 @@
           <w:noProof/>
           <w:sz w:val="24"/>
           <w:szCs w:val="24"/>
-          <w:lang w:val="es-AR" w:eastAsia="es-AR"/>
+          <w:lang w:val="es-ES" w:eastAsia="es-ES"/>
         </w:rPr>
         <w:drawing>
           <wp:inline distT="0" distB="0" distL="0" distR="0" wp14:anchorId="18ABE237" wp14:editId="151214C0">
@@ -11246,7 +11330,7 @@
                     </pic:cNvPicPr>
                   </pic:nvPicPr>
                   <pic:blipFill>
-                    <a:blip r:embed="rId24">
+                    <a:blip r:embed="rId25">
                       <a:extLst>
                         <a:ext uri="{28A0092B-C50C-407E-A947-70E740481C1C}">
                           <a14:useLocalDpi xmlns:a14="http://schemas.microsoft.com/office/drawing/2010/main" val="0"/>
@@ -12890,7 +12974,7 @@
           <w:noProof/>
           <w:sz w:val="24"/>
           <w:szCs w:val="24"/>
-          <w:lang w:val="es-AR" w:eastAsia="es-AR"/>
+          <w:lang w:val="es-ES" w:eastAsia="es-ES"/>
         </w:rPr>
         <w:drawing>
           <wp:inline distT="0" distB="0" distL="0" distR="0" wp14:anchorId="6CC2C5F8" wp14:editId="07319ED4">
@@ -12910,7 +12994,7 @@
                     </pic:cNvPicPr>
                   </pic:nvPicPr>
                   <pic:blipFill>
-                    <a:blip r:embed="rId25">
+                    <a:blip r:embed="rId26">
                       <a:extLst>
                         <a:ext uri="{28A0092B-C50C-407E-A947-70E740481C1C}">
                           <a14:useLocalDpi xmlns:a14="http://schemas.microsoft.com/office/drawing/2010/main" val="0"/>
@@ -13142,7 +13226,7 @@
       <w:r>
         <w:rPr>
           <w:noProof/>
-          <w:lang w:val="es-AR" w:eastAsia="es-AR"/>
+          <w:lang w:val="es-ES" w:eastAsia="es-ES"/>
         </w:rPr>
         <w:drawing>
           <wp:inline distT="0" distB="0" distL="0" distR="0" wp14:anchorId="6E56DE72" wp14:editId="15A09C73">
@@ -13162,7 +13246,7 @@
                     </pic:cNvPicPr>
                   </pic:nvPicPr>
                   <pic:blipFill>
-                    <a:blip r:embed="rId26">
+                    <a:blip r:embed="rId27">
                       <a:extLst>
                         <a:ext uri="{28A0092B-C50C-407E-A947-70E740481C1C}">
                           <a14:useLocalDpi xmlns:a14="http://schemas.microsoft.com/office/drawing/2010/main" val="0"/>
@@ -13328,7 +13412,7 @@
       <w:r>
         <w:rPr>
           <w:noProof/>
-          <w:lang w:val="es-AR" w:eastAsia="es-AR"/>
+          <w:lang w:val="es-ES" w:eastAsia="es-ES"/>
         </w:rPr>
         <w:drawing>
           <wp:inline distT="0" distB="0" distL="0" distR="0">
@@ -13348,7 +13432,7 @@
                     </pic:cNvPicPr>
                   </pic:nvPicPr>
                   <pic:blipFill>
-                    <a:blip r:embed="rId27">
+                    <a:blip r:embed="rId28">
                       <a:extLst>
                         <a:ext uri="{28A0092B-C50C-407E-A947-70E740481C1C}">
                           <a14:useLocalDpi xmlns:a14="http://schemas.microsoft.com/office/drawing/2010/main" val="0"/>
@@ -13515,7 +13599,7 @@
       <w:r>
         <w:rPr>
           <w:noProof/>
-          <w:lang w:val="es-AR" w:eastAsia="es-AR"/>
+          <w:lang w:val="es-ES" w:eastAsia="es-ES"/>
         </w:rPr>
         <w:drawing>
           <wp:inline distT="0" distB="0" distL="0" distR="0">
@@ -13535,7 +13619,7 @@
                     </pic:cNvPicPr>
                   </pic:nvPicPr>
                   <pic:blipFill>
-                    <a:blip r:embed="rId28">
+                    <a:blip r:embed="rId29">
                       <a:extLst>
                         <a:ext uri="{28A0092B-C50C-407E-A947-70E740481C1C}">
                           <a14:useLocalDpi xmlns:a14="http://schemas.microsoft.com/office/drawing/2010/main" val="0"/>
@@ -13699,7 +13783,7 @@
       <w:r>
         <w:rPr>
           <w:noProof/>
-          <w:lang w:val="es-AR" w:eastAsia="es-AR"/>
+          <w:lang w:val="es-ES" w:eastAsia="es-ES"/>
         </w:rPr>
         <w:drawing>
           <wp:inline distT="0" distB="0" distL="0" distR="0">
@@ -13719,7 +13803,7 @@
                     </pic:cNvPicPr>
                   </pic:nvPicPr>
                   <pic:blipFill>
-                    <a:blip r:embed="rId29">
+                    <a:blip r:embed="rId30">
                       <a:extLst>
                         <a:ext uri="{28A0092B-C50C-407E-A947-70E740481C1C}">
                           <a14:useLocalDpi xmlns:a14="http://schemas.microsoft.com/office/drawing/2010/main" val="0"/>
@@ -13893,7 +13977,7 @@
           <w:noProof/>
           <w:sz w:val="24"/>
           <w:szCs w:val="24"/>
-          <w:lang w:val="es-AR" w:eastAsia="es-AR"/>
+          <w:lang w:val="es-ES" w:eastAsia="es-ES"/>
         </w:rPr>
         <w:drawing>
           <wp:inline distT="0" distB="0" distL="0" distR="0">
@@ -13913,7 +13997,7 @@
                     </pic:cNvPicPr>
                   </pic:nvPicPr>
                   <pic:blipFill>
-                    <a:blip r:embed="rId30">
+                    <a:blip r:embed="rId31">
                       <a:extLst>
                         <a:ext uri="{28A0092B-C50C-407E-A947-70E740481C1C}">
                           <a14:useLocalDpi xmlns:a14="http://schemas.microsoft.com/office/drawing/2010/main" val="0"/>
@@ -13957,7 +14041,7 @@
           <w:lang w:val="es-AR"/>
         </w:rPr>
       </w:pPr>
-      <w:bookmarkStart w:id="30" w:name="_Toc531594705"/>
+      <w:bookmarkStart w:id="31" w:name="_Toc531594705"/>
       <w:r>
         <w:rPr>
           <w:lang w:val="es-AR"/>
@@ -13972,8 +14056,6 @@
           <w:lang w:val="es-AR"/>
         </w:rPr>
       </w:pPr>
-      <w:bookmarkStart w:id="31" w:name="_GoBack"/>
-      <w:bookmarkEnd w:id="31"/>
       <w:r>
         <w:rPr>
           <w:lang w:val="es-AR"/>
@@ -13981,7 +14063,7 @@
         <w:lastRenderedPageBreak/>
         <w:t>PROPUESTA</w:t>
       </w:r>
-      <w:bookmarkEnd w:id="30"/>
+      <w:bookmarkEnd w:id="31"/>
     </w:p>
     <w:p>
       <w:pPr>
@@ -15472,8 +15554,8 @@
       </w:r>
     </w:p>
     <w:sectPr>
-      <w:headerReference w:type="default" r:id="rId31"/>
-      <w:footerReference w:type="default" r:id="rId32"/>
+      <w:headerReference w:type="default" r:id="rId32"/>
+      <w:footerReference w:type="default" r:id="rId33"/>
       <w:pgSz w:w="12240" w:h="15840"/>
       <w:pgMar w:top="1418" w:right="851" w:bottom="1134" w:left="1701" w:header="708" w:footer="708" w:gutter="0"/>
       <w:cols w:space="708"/>
@@ -15484,7 +15566,7 @@
 </file>
 
 <file path=word/endnotes.xml><?xml version="1.0" encoding="utf-8"?>
-<w:endnotes xmlns:wpc="http://schemas.microsoft.com/office/word/2010/wordprocessingCanvas" xmlns:cx="http://schemas.microsoft.com/office/drawing/2014/chartex" xmlns:mc="http://schemas.openxmlformats.org/markup-compatibility/2006" xmlns:o="urn:schemas-microsoft-com:office:office" xmlns:r="http://schemas.openxmlformats.org/officeDocument/2006/relationships" xmlns:m="http://schemas.openxmlformats.org/officeDocument/2006/math" xmlns:v="urn:schemas-microsoft-com:vml" xmlns:wp14="http://schemas.microsoft.com/office/word/2010/wordprocessingDrawing" xmlns:wp="http://schemas.openxmlformats.org/drawingml/2006/wordprocessingDrawing" xmlns:w10="urn:schemas-microsoft-com:office:word" xmlns:w="http://schemas.openxmlformats.org/wordprocessingml/2006/main" xmlns:w14="http://schemas.microsoft.com/office/word/2010/wordml" xmlns:w15="http://schemas.microsoft.com/office/word/2012/wordml" xmlns:w16se="http://schemas.microsoft.com/office/word/2015/wordml/symex" xmlns:wpg="http://schemas.microsoft.com/office/word/2010/wordprocessingGroup" xmlns:wpi="http://schemas.microsoft.com/office/word/2010/wordprocessingInk" xmlns:wne="http://schemas.microsoft.com/office/word/2006/wordml" xmlns:wps="http://schemas.microsoft.com/office/word/2010/wordprocessingShape" mc:Ignorable="w14 w15 w16se wp14">
+<w:endnotes xmlns:wpc="http://schemas.microsoft.com/office/word/2010/wordprocessingCanvas" xmlns:cx="http://schemas.microsoft.com/office/drawing/2014/chartex" xmlns:cx1="http://schemas.microsoft.com/office/drawing/2015/9/8/chartex" xmlns:mc="http://schemas.openxmlformats.org/markup-compatibility/2006" xmlns:o="urn:schemas-microsoft-com:office:office" xmlns:r="http://schemas.openxmlformats.org/officeDocument/2006/relationships" xmlns:m="http://schemas.openxmlformats.org/officeDocument/2006/math" xmlns:v="urn:schemas-microsoft-com:vml" xmlns:wp14="http://schemas.microsoft.com/office/word/2010/wordprocessingDrawing" xmlns:wp="http://schemas.openxmlformats.org/drawingml/2006/wordprocessingDrawing" xmlns:w10="urn:schemas-microsoft-com:office:word" xmlns:w="http://schemas.openxmlformats.org/wordprocessingml/2006/main" xmlns:w14="http://schemas.microsoft.com/office/word/2010/wordml" xmlns:w15="http://schemas.microsoft.com/office/word/2012/wordml" xmlns:w16se="http://schemas.microsoft.com/office/word/2015/wordml/symex" xmlns:wpg="http://schemas.microsoft.com/office/word/2010/wordprocessingGroup" xmlns:wpi="http://schemas.microsoft.com/office/word/2010/wordprocessingInk" xmlns:wne="http://schemas.microsoft.com/office/word/2006/wordml" xmlns:wps="http://schemas.microsoft.com/office/word/2010/wordprocessingShape" mc:Ignorable="w14 w15 w16se wp14">
   <w:endnote w:type="separator" w:id="-1">
     <w:p>
       <w:pPr>
@@ -15509,7 +15591,7 @@
 </file>
 
 <file path=word/footer1.xml><?xml version="1.0" encoding="utf-8"?>
-<w:ftr xmlns:wpc="http://schemas.microsoft.com/office/word/2010/wordprocessingCanvas" xmlns:cx="http://schemas.microsoft.com/office/drawing/2014/chartex" xmlns:mc="http://schemas.openxmlformats.org/markup-compatibility/2006" xmlns:o="urn:schemas-microsoft-com:office:office" xmlns:r="http://schemas.openxmlformats.org/officeDocument/2006/relationships" xmlns:m="http://schemas.openxmlformats.org/officeDocument/2006/math" xmlns:v="urn:schemas-microsoft-com:vml" xmlns:wp14="http://schemas.microsoft.com/office/word/2010/wordprocessingDrawing" xmlns:wp="http://schemas.openxmlformats.org/drawingml/2006/wordprocessingDrawing" xmlns:w10="urn:schemas-microsoft-com:office:word" xmlns:w="http://schemas.openxmlformats.org/wordprocessingml/2006/main" xmlns:w14="http://schemas.microsoft.com/office/word/2010/wordml" xmlns:w15="http://schemas.microsoft.com/office/word/2012/wordml" xmlns:w16se="http://schemas.microsoft.com/office/word/2015/wordml/symex" xmlns:wpg="http://schemas.microsoft.com/office/word/2010/wordprocessingGroup" xmlns:wpi="http://schemas.microsoft.com/office/word/2010/wordprocessingInk" xmlns:wne="http://schemas.microsoft.com/office/word/2006/wordml" xmlns:wps="http://schemas.microsoft.com/office/word/2010/wordprocessingShape" mc:Ignorable="w14 w15 w16se wp14">
+<w:ftr xmlns:wpc="http://schemas.microsoft.com/office/word/2010/wordprocessingCanvas" xmlns:cx="http://schemas.microsoft.com/office/drawing/2014/chartex" xmlns:cx1="http://schemas.microsoft.com/office/drawing/2015/9/8/chartex" xmlns:mc="http://schemas.openxmlformats.org/markup-compatibility/2006" xmlns:o="urn:schemas-microsoft-com:office:office" xmlns:r="http://schemas.openxmlformats.org/officeDocument/2006/relationships" xmlns:m="http://schemas.openxmlformats.org/officeDocument/2006/math" xmlns:v="urn:schemas-microsoft-com:vml" xmlns:wp14="http://schemas.microsoft.com/office/word/2010/wordprocessingDrawing" xmlns:wp="http://schemas.openxmlformats.org/drawingml/2006/wordprocessingDrawing" xmlns:w10="urn:schemas-microsoft-com:office:word" xmlns:w="http://schemas.openxmlformats.org/wordprocessingml/2006/main" xmlns:w14="http://schemas.microsoft.com/office/word/2010/wordml" xmlns:w15="http://schemas.microsoft.com/office/word/2012/wordml" xmlns:w16se="http://schemas.microsoft.com/office/word/2015/wordml/symex" xmlns:wpg="http://schemas.microsoft.com/office/word/2010/wordprocessingGroup" xmlns:wpi="http://schemas.microsoft.com/office/word/2010/wordprocessingInk" xmlns:wne="http://schemas.microsoft.com/office/word/2006/wordml" xmlns:wps="http://schemas.microsoft.com/office/word/2010/wordprocessingShape" mc:Ignorable="w14 w15 w16se wp14">
   <w:sdt>
     <w:sdtPr>
       <w:id w:val="-235703575"/>
@@ -15518,6 +15600,7 @@
         <w:docPartUnique/>
       </w:docPartObj>
     </w:sdtPr>
+    <w:sdtEndPr/>
     <w:sdtContent>
       <w:p>
         <w:pPr>
@@ -15537,7 +15620,7 @@
             <w:noProof/>
             <w:lang w:val="es-ES"/>
           </w:rPr>
-          <w:t>37</w:t>
+          <w:t>20</w:t>
         </w:r>
         <w:r>
           <w:fldChar w:fldCharType="end"/>
@@ -15573,7 +15656,7 @@
 </file>
 
 <file path=word/footnotes.xml><?xml version="1.0" encoding="utf-8"?>
-<w:footnotes xmlns:wpc="http://schemas.microsoft.com/office/word/2010/wordprocessingCanvas" xmlns:cx="http://schemas.microsoft.com/office/drawing/2014/chartex" xmlns:mc="http://schemas.openxmlformats.org/markup-compatibility/2006" xmlns:o="urn:schemas-microsoft-com:office:office" xmlns:r="http://schemas.openxmlformats.org/officeDocument/2006/relationships" xmlns:m="http://schemas.openxmlformats.org/officeDocument/2006/math" xmlns:v="urn:schemas-microsoft-com:vml" xmlns:wp14="http://schemas.microsoft.com/office/word/2010/wordprocessingDrawing" xmlns:wp="http://schemas.openxmlformats.org/drawingml/2006/wordprocessingDrawing" xmlns:w10="urn:schemas-microsoft-com:office:word" xmlns:w="http://schemas.openxmlformats.org/wordprocessingml/2006/main" xmlns:w14="http://schemas.microsoft.com/office/word/2010/wordml" xmlns:w15="http://schemas.microsoft.com/office/word/2012/wordml" xmlns:w16se="http://schemas.microsoft.com/office/word/2015/wordml/symex" xmlns:wpg="http://schemas.microsoft.com/office/word/2010/wordprocessingGroup" xmlns:wpi="http://schemas.microsoft.com/office/word/2010/wordprocessingInk" xmlns:wne="http://schemas.microsoft.com/office/word/2006/wordml" xmlns:wps="http://schemas.microsoft.com/office/word/2010/wordprocessingShape" mc:Ignorable="w14 w15 w16se wp14">
+<w:footnotes xmlns:wpc="http://schemas.microsoft.com/office/word/2010/wordprocessingCanvas" xmlns:cx="http://schemas.microsoft.com/office/drawing/2014/chartex" xmlns:cx1="http://schemas.microsoft.com/office/drawing/2015/9/8/chartex" xmlns:mc="http://schemas.openxmlformats.org/markup-compatibility/2006" xmlns:o="urn:schemas-microsoft-com:office:office" xmlns:r="http://schemas.openxmlformats.org/officeDocument/2006/relationships" xmlns:m="http://schemas.openxmlformats.org/officeDocument/2006/math" xmlns:v="urn:schemas-microsoft-com:vml" xmlns:wp14="http://schemas.microsoft.com/office/word/2010/wordprocessingDrawing" xmlns:wp="http://schemas.openxmlformats.org/drawingml/2006/wordprocessingDrawing" xmlns:w10="urn:schemas-microsoft-com:office:word" xmlns:w="http://schemas.openxmlformats.org/wordprocessingml/2006/main" xmlns:w14="http://schemas.microsoft.com/office/word/2010/wordml" xmlns:w15="http://schemas.microsoft.com/office/word/2012/wordml" xmlns:w16se="http://schemas.microsoft.com/office/word/2015/wordml/symex" xmlns:wpg="http://schemas.microsoft.com/office/word/2010/wordprocessingGroup" xmlns:wpi="http://schemas.microsoft.com/office/word/2010/wordprocessingInk" xmlns:wne="http://schemas.microsoft.com/office/word/2006/wordml" xmlns:wps="http://schemas.microsoft.com/office/word/2010/wordprocessingShape" mc:Ignorable="w14 w15 w16se wp14">
   <w:footnote w:type="separator" w:id="-1">
     <w:p>
       <w:pPr>
@@ -15598,7 +15681,7 @@
 </file>
 
 <file path=word/header1.xml><?xml version="1.0" encoding="utf-8"?>
-<w:hdr xmlns:wpc="http://schemas.microsoft.com/office/word/2010/wordprocessingCanvas" xmlns:cx="http://schemas.microsoft.com/office/drawing/2014/chartex" xmlns:mc="http://schemas.openxmlformats.org/markup-compatibility/2006" xmlns:o="urn:schemas-microsoft-com:office:office" xmlns:r="http://schemas.openxmlformats.org/officeDocument/2006/relationships" xmlns:m="http://schemas.openxmlformats.org/officeDocument/2006/math" xmlns:v="urn:schemas-microsoft-com:vml" xmlns:wp14="http://schemas.microsoft.com/office/word/2010/wordprocessingDrawing" xmlns:wp="http://schemas.openxmlformats.org/drawingml/2006/wordprocessingDrawing" xmlns:w10="urn:schemas-microsoft-com:office:word" xmlns:w="http://schemas.openxmlformats.org/wordprocessingml/2006/main" xmlns:w14="http://schemas.microsoft.com/office/word/2010/wordml" xmlns:w15="http://schemas.microsoft.com/office/word/2012/wordml" xmlns:w16se="http://schemas.microsoft.com/office/word/2015/wordml/symex" xmlns:wpg="http://schemas.microsoft.com/office/word/2010/wordprocessingGroup" xmlns:wpi="http://schemas.microsoft.com/office/word/2010/wordprocessingInk" xmlns:wne="http://schemas.microsoft.com/office/word/2006/wordml" xmlns:wps="http://schemas.microsoft.com/office/word/2010/wordprocessingShape" mc:Ignorable="w14 w15 w16se wp14">
+<w:hdr xmlns:wpc="http://schemas.microsoft.com/office/word/2010/wordprocessingCanvas" xmlns:cx="http://schemas.microsoft.com/office/drawing/2014/chartex" xmlns:cx1="http://schemas.microsoft.com/office/drawing/2015/9/8/chartex" xmlns:mc="http://schemas.openxmlformats.org/markup-compatibility/2006" xmlns:o="urn:schemas-microsoft-com:office:office" xmlns:r="http://schemas.openxmlformats.org/officeDocument/2006/relationships" xmlns:m="http://schemas.openxmlformats.org/officeDocument/2006/math" xmlns:v="urn:schemas-microsoft-com:vml" xmlns:wp14="http://schemas.microsoft.com/office/word/2010/wordprocessingDrawing" xmlns:wp="http://schemas.openxmlformats.org/drawingml/2006/wordprocessingDrawing" xmlns:w10="urn:schemas-microsoft-com:office:word" xmlns:w="http://schemas.openxmlformats.org/wordprocessingml/2006/main" xmlns:w14="http://schemas.microsoft.com/office/word/2010/wordml" xmlns:w15="http://schemas.microsoft.com/office/word/2012/wordml" xmlns:w16se="http://schemas.microsoft.com/office/word/2015/wordml/symex" xmlns:wpg="http://schemas.microsoft.com/office/word/2010/wordprocessingGroup" xmlns:wpi="http://schemas.microsoft.com/office/word/2010/wordprocessingInk" xmlns:wne="http://schemas.microsoft.com/office/word/2006/wordml" xmlns:wps="http://schemas.microsoft.com/office/word/2010/wordprocessingShape" mc:Ignorable="w14 w15 w16se wp14">
   <w:p>
     <w:pPr>
       <w:pStyle w:val="Encabezado"/>
@@ -15609,7 +15692,7 @@
     <w:r>
       <w:rPr>
         <w:noProof/>
-        <w:lang w:val="es-AR" w:eastAsia="es-AR"/>
+        <w:lang w:val="es-ES" w:eastAsia="es-ES"/>
       </w:rPr>
       <w:drawing>
         <wp:inline distT="0" distB="0" distL="0" distR="0">
@@ -15714,7 +15797,7 @@
 </file>
 
 <file path=word/numbering.xml><?xml version="1.0" encoding="utf-8"?>
-<w:numbering xmlns:wpc="http://schemas.microsoft.com/office/word/2010/wordprocessingCanvas" xmlns:cx="http://schemas.microsoft.com/office/drawing/2014/chartex" xmlns:mc="http://schemas.openxmlformats.org/markup-compatibility/2006" xmlns:o="urn:schemas-microsoft-com:office:office" xmlns:r="http://schemas.openxmlformats.org/officeDocument/2006/relationships" xmlns:m="http://schemas.openxmlformats.org/officeDocument/2006/math" xmlns:v="urn:schemas-microsoft-com:vml" xmlns:wp14="http://schemas.microsoft.com/office/word/2010/wordprocessingDrawing" xmlns:wp="http://schemas.openxmlformats.org/drawingml/2006/wordprocessingDrawing" xmlns:w10="urn:schemas-microsoft-com:office:word" xmlns:w="http://schemas.openxmlformats.org/wordprocessingml/2006/main" xmlns:w14="http://schemas.microsoft.com/office/word/2010/wordml" xmlns:w15="http://schemas.microsoft.com/office/word/2012/wordml" xmlns:w16se="http://schemas.microsoft.com/office/word/2015/wordml/symex" xmlns:wpg="http://schemas.microsoft.com/office/word/2010/wordprocessingGroup" xmlns:wpi="http://schemas.microsoft.com/office/word/2010/wordprocessingInk" xmlns:wne="http://schemas.microsoft.com/office/word/2006/wordml" xmlns:wps="http://schemas.microsoft.com/office/word/2010/wordprocessingShape" mc:Ignorable="w14 w15 w16se wp14">
+<w:numbering xmlns:wpc="http://schemas.microsoft.com/office/word/2010/wordprocessingCanvas" xmlns:cx="http://schemas.microsoft.com/office/drawing/2014/chartex" xmlns:cx1="http://schemas.microsoft.com/office/drawing/2015/9/8/chartex" xmlns:mc="http://schemas.openxmlformats.org/markup-compatibility/2006" xmlns:o="urn:schemas-microsoft-com:office:office" xmlns:r="http://schemas.openxmlformats.org/officeDocument/2006/relationships" xmlns:m="http://schemas.openxmlformats.org/officeDocument/2006/math" xmlns:v="urn:schemas-microsoft-com:vml" xmlns:wp14="http://schemas.microsoft.com/office/word/2010/wordprocessingDrawing" xmlns:wp="http://schemas.openxmlformats.org/drawingml/2006/wordprocessingDrawing" xmlns:w10="urn:schemas-microsoft-com:office:word" xmlns:w="http://schemas.openxmlformats.org/wordprocessingml/2006/main" xmlns:w14="http://schemas.microsoft.com/office/word/2010/wordml" xmlns:w15="http://schemas.microsoft.com/office/word/2012/wordml" xmlns:w16se="http://schemas.microsoft.com/office/word/2015/wordml/symex" xmlns:wpg="http://schemas.microsoft.com/office/word/2010/wordprocessingGroup" xmlns:wpi="http://schemas.microsoft.com/office/word/2010/wordprocessingInk" xmlns:wne="http://schemas.microsoft.com/office/word/2006/wordml" xmlns:wps="http://schemas.microsoft.com/office/word/2010/wordprocessingShape" mc:Ignorable="w14 w15 w16se wp14">
   <w:abstractNum w:abstractNumId="0" w15:restartNumberingAfterBreak="0">
     <w:nsid w:val="00C36653"/>
     <w:multiLevelType w:val="hybridMultilevel"/>
@@ -19910,7 +19993,7 @@
 </file>
 
 <file path=customXml/itemProps1.xml><?xml version="1.0" encoding="utf-8"?>
-<ds:datastoreItem xmlns:ds="http://schemas.openxmlformats.org/officeDocument/2006/customXml" ds:itemID="{5B78612B-AA2D-4B2B-8FC2-B41F234865E9}">
+<ds:datastoreItem xmlns:ds="http://schemas.openxmlformats.org/officeDocument/2006/customXml" ds:itemID="{95E5E490-B371-48F7-9A1F-967480E84056}">
   <ds:schemaRefs>
     <ds:schemaRef ds:uri="http://schemas.openxmlformats.org/officeDocument/2006/bibliography"/>
   </ds:schemaRefs>

</xml_diff>

<commit_message>
Caso de uso Registrar cliente en mostrador, modificaco
</commit_message>
<xml_diff>
--- a/Trabajo_Integrador-GRUPO_5_EF_1.docx
+++ b/Trabajo_Integrador-GRUPO_5_EF_1.docx
@@ -7935,9 +7935,9 @@
         <w:lastRenderedPageBreak/>
         <w:drawing>
           <wp:inline distT="0" distB="0" distL="0" distR="0">
-            <wp:extent cx="6153150" cy="4476750"/>
-            <wp:effectExtent l="0" t="0" r="0" b="0"/>
-            <wp:docPr id="27" name="Imagen 27"/>
+            <wp:extent cx="6143625" cy="4181475"/>
+            <wp:effectExtent l="0" t="0" r="9525" b="9525"/>
+            <wp:docPr id="19" name="Imagen 19"/>
             <wp:cNvGraphicFramePr>
               <a:graphicFrameLocks xmlns:a="http://schemas.openxmlformats.org/drawingml/2006/main" noChangeAspect="1"/>
             </wp:cNvGraphicFramePr>
@@ -7945,7 +7945,7 @@
               <a:graphicData uri="http://schemas.openxmlformats.org/drawingml/2006/picture">
                 <pic:pic xmlns:pic="http://schemas.openxmlformats.org/drawingml/2006/picture">
                   <pic:nvPicPr>
-                    <pic:cNvPr id="0" name="Picture 2"/>
+                    <pic:cNvPr id="0" name="Picture 1"/>
                     <pic:cNvPicPr>
                       <a:picLocks noChangeAspect="1" noChangeArrowheads="1"/>
                     </pic:cNvPicPr>
@@ -7966,7 +7966,7 @@
                   <pic:spPr bwMode="auto">
                     <a:xfrm>
                       <a:off x="0" y="0"/>
-                      <a:ext cx="6153150" cy="4476750"/>
+                      <a:ext cx="6143625" cy="4181475"/>
                     </a:xfrm>
                     <a:prstGeom prst="rect">
                       <a:avLst/>
@@ -7982,24 +7982,41 @@
           </wp:inline>
         </w:drawing>
       </w:r>
-      <w:bookmarkStart w:id="29" w:name="_GoBack"/>
+    </w:p>
+    <w:p>
+      <w:pPr>
+        <w:rPr>
+          <w:rFonts w:ascii="Times New Roman" w:eastAsiaTheme="majorEastAsia" w:hAnsi="Times New Roman" w:cstheme="majorBidi"/>
+          <w:b/>
+          <w:sz w:val="26"/>
+          <w:szCs w:val="26"/>
+          <w:u w:val="single"/>
+          <w:lang w:val="es-AR"/>
+        </w:rPr>
+      </w:pPr>
+      <w:bookmarkStart w:id="29" w:name="_Toc531594704"/>
+      <w:r>
+        <w:rPr>
+          <w:lang w:val="es-AR"/>
+        </w:rPr>
+        <w:br w:type="page"/>
+      </w:r>
+    </w:p>
+    <w:p>
+      <w:pPr>
+        <w:pStyle w:val="Ttulo2"/>
+        <w:rPr>
+          <w:lang w:val="es-AR"/>
+        </w:rPr>
+      </w:pPr>
+      <w:r>
+        <w:rPr>
+          <w:lang w:val="es-AR"/>
+        </w:rPr>
+        <w:lastRenderedPageBreak/>
+        <w:t>Casos de uso</w:t>
+      </w:r>
       <w:bookmarkEnd w:id="29"/>
-    </w:p>
-    <w:p>
-      <w:pPr>
-        <w:pStyle w:val="Ttulo2"/>
-        <w:rPr>
-          <w:lang w:val="es-AR"/>
-        </w:rPr>
-      </w:pPr>
-      <w:bookmarkStart w:id="30" w:name="_Toc531594704"/>
-      <w:r>
-        <w:rPr>
-          <w:lang w:val="es-AR"/>
-        </w:rPr>
-        <w:t>Casos de uso</w:t>
-      </w:r>
-      <w:bookmarkEnd w:id="30"/>
     </w:p>
     <w:tbl>
       <w:tblPr>
@@ -8058,7 +8075,7 @@
                 <w:szCs w:val="24"/>
                 <w:lang w:val="es-AR"/>
               </w:rPr>
-              <w:t>.</w:t>
+              <w:t xml:space="preserve"> en Mostrador</w:t>
             </w:r>
           </w:p>
         </w:tc>
@@ -8091,7 +8108,7 @@
                 <w:szCs w:val="24"/>
                 <w:lang w:val="es-AR"/>
               </w:rPr>
-              <w:t>Actor: Administrador</w:t>
+              <w:t>Actor: Vendedor</w:t>
             </w:r>
             <w:r>
               <w:rPr>
@@ -8133,16 +8150,52 @@
                 <w:szCs w:val="24"/>
                 <w:lang w:val="es-AR"/>
               </w:rPr>
-              <w:t>Descripción: Le permite al administrador registrar a un nuevo cliente.</w:t>
-            </w:r>
-            <w:r>
-              <w:rPr>
-                <w:rFonts w:ascii="Times New Roman" w:hAnsi="Times New Roman" w:cs="Times New Roman"/>
-                <w:sz w:val="24"/>
-                <w:szCs w:val="24"/>
-                <w:lang w:val="es-AR"/>
-              </w:rPr>
-              <w:t xml:space="preserve"> El cliente envía todos sus datos necesarios, la información es cargada en la base de datos del sistema. El administrador es quien confirma el registro de un nuevo cliente.</w:t>
+              <w:t xml:space="preserve">Descripción: </w:t>
+            </w:r>
+            <w:r>
+              <w:rPr>
+                <w:rFonts w:ascii="Times New Roman" w:hAnsi="Times New Roman" w:cs="Times New Roman"/>
+                <w:sz w:val="24"/>
+                <w:szCs w:val="24"/>
+                <w:lang w:val="es-AR"/>
+              </w:rPr>
+              <w:t xml:space="preserve">Este caso de uso permite la solicitud de registro de un nuevo </w:t>
+            </w:r>
+            <w:r>
+              <w:rPr>
+                <w:rFonts w:ascii="Times New Roman" w:hAnsi="Times New Roman" w:cs="Times New Roman"/>
+                <w:sz w:val="24"/>
+                <w:szCs w:val="24"/>
+                <w:lang w:val="es-AR"/>
+              </w:rPr>
+              <w:t xml:space="preserve">cliente. El sistema solicita el </w:t>
+            </w:r>
+            <w:r>
+              <w:rPr>
+                <w:rFonts w:ascii="Times New Roman" w:hAnsi="Times New Roman" w:cs="Times New Roman"/>
+                <w:sz w:val="24"/>
+                <w:szCs w:val="24"/>
+                <w:lang w:val="es-AR"/>
+              </w:rPr>
+              <w:t xml:space="preserve">identificador de cliente, si el cliente no se encuentra registrado solicita </w:t>
+            </w:r>
+            <w:r>
+              <w:rPr>
+                <w:rFonts w:ascii="Times New Roman" w:hAnsi="Times New Roman" w:cs="Times New Roman"/>
+                <w:sz w:val="24"/>
+                <w:szCs w:val="24"/>
+                <w:lang w:val="es-AR"/>
+              </w:rPr>
+              <w:t xml:space="preserve">los demás datos necesarios y lo </w:t>
+            </w:r>
+            <w:r>
+              <w:rPr>
+                <w:rFonts w:ascii="Times New Roman" w:hAnsi="Times New Roman" w:cs="Times New Roman"/>
+                <w:sz w:val="24"/>
+                <w:szCs w:val="24"/>
+                <w:lang w:val="es-AR"/>
+              </w:rPr>
+              <w:t>registra como un nuevo cliente.</w:t>
             </w:r>
           </w:p>
         </w:tc>
@@ -8210,12 +8263,681 @@
                 <w:szCs w:val="24"/>
                 <w:lang w:val="es-AR"/>
               </w:rPr>
-              <w:t>Postcondición: se registró un nuevo cliente.</w:t>
+              <w:t>Pos condición: se creó un nuevo cliente.</w:t>
             </w:r>
           </w:p>
         </w:tc>
       </w:tr>
     </w:tbl>
+    <w:p>
+      <w:pPr>
+        <w:tabs>
+          <w:tab w:val="left" w:pos="1928"/>
+        </w:tabs>
+        <w:jc w:val="both"/>
+        <w:rPr>
+          <w:rFonts w:ascii="Times New Roman" w:hAnsi="Times New Roman" w:cs="Times New Roman"/>
+          <w:sz w:val="24"/>
+          <w:szCs w:val="24"/>
+          <w:lang w:val="es-AR"/>
+        </w:rPr>
+      </w:pPr>
+    </w:p>
+    <w:p>
+      <w:pPr>
+        <w:tabs>
+          <w:tab w:val="left" w:pos="1928"/>
+        </w:tabs>
+        <w:jc w:val="both"/>
+        <w:rPr>
+          <w:rFonts w:ascii="Times New Roman" w:hAnsi="Times New Roman" w:cs="Times New Roman"/>
+          <w:sz w:val="24"/>
+          <w:szCs w:val="24"/>
+          <w:lang w:val="es-AR"/>
+        </w:rPr>
+      </w:pPr>
+      <w:r>
+        <w:rPr>
+          <w:rFonts w:ascii="Times New Roman" w:hAnsi="Times New Roman" w:cs="Times New Roman"/>
+          <w:sz w:val="24"/>
+          <w:szCs w:val="24"/>
+          <w:lang w:val="es-AR"/>
+        </w:rPr>
+        <w:t>Curso típico de eventos</w:t>
+      </w:r>
+    </w:p>
+    <w:tbl>
+      <w:tblPr>
+        <w:tblStyle w:val="Tablaconcuadrcula"/>
+        <w:tblW w:w="0" w:type="auto"/>
+        <w:tblLook w:val="04A0" w:firstRow="1" w:lastRow="0" w:firstColumn="1" w:lastColumn="0" w:noHBand="0" w:noVBand="1"/>
+      </w:tblPr>
+      <w:tblGrid>
+        <w:gridCol w:w="4839"/>
+        <w:gridCol w:w="4839"/>
+      </w:tblGrid>
+      <w:tr>
+        <w:tc>
+          <w:tcPr>
+            <w:tcW w:w="4839" w:type="dxa"/>
+          </w:tcPr>
+          <w:p>
+            <w:pPr>
+              <w:jc w:val="center"/>
+              <w:rPr>
+                <w:rFonts w:ascii="Times New Roman" w:hAnsi="Times New Roman" w:cs="Times New Roman"/>
+                <w:sz w:val="24"/>
+                <w:szCs w:val="24"/>
+                <w:lang w:val="es-AR"/>
+              </w:rPr>
+            </w:pPr>
+            <w:r>
+              <w:rPr>
+                <w:rFonts w:ascii="Times New Roman" w:hAnsi="Times New Roman" w:cs="Times New Roman"/>
+                <w:sz w:val="24"/>
+                <w:szCs w:val="24"/>
+                <w:lang w:val="es-AR"/>
+              </w:rPr>
+              <w:t>Actor</w:t>
+            </w:r>
+          </w:p>
+        </w:tc>
+        <w:tc>
+          <w:tcPr>
+            <w:tcW w:w="4839" w:type="dxa"/>
+          </w:tcPr>
+          <w:p>
+            <w:pPr>
+              <w:jc w:val="center"/>
+              <w:rPr>
+                <w:rFonts w:ascii="Times New Roman" w:hAnsi="Times New Roman" w:cs="Times New Roman"/>
+                <w:sz w:val="24"/>
+                <w:szCs w:val="24"/>
+                <w:lang w:val="es-AR"/>
+              </w:rPr>
+            </w:pPr>
+            <w:r>
+              <w:rPr>
+                <w:rFonts w:ascii="Times New Roman" w:hAnsi="Times New Roman" w:cs="Times New Roman"/>
+                <w:sz w:val="24"/>
+                <w:szCs w:val="24"/>
+                <w:lang w:val="es-AR"/>
+              </w:rPr>
+              <w:t>Sistema</w:t>
+            </w:r>
+          </w:p>
+        </w:tc>
+      </w:tr>
+      <w:tr>
+        <w:tc>
+          <w:tcPr>
+            <w:tcW w:w="4839" w:type="dxa"/>
+          </w:tcPr>
+          <w:p>
+            <w:pPr>
+              <w:jc w:val="both"/>
+              <w:rPr>
+                <w:rFonts w:ascii="Times New Roman" w:hAnsi="Times New Roman" w:cs="Times New Roman"/>
+                <w:sz w:val="24"/>
+                <w:szCs w:val="24"/>
+                <w:lang w:val="es-AR"/>
+              </w:rPr>
+            </w:pPr>
+            <w:r>
+              <w:rPr>
+                <w:rFonts w:ascii="Times New Roman" w:hAnsi="Times New Roman" w:cs="Times New Roman"/>
+                <w:sz w:val="24"/>
+                <w:szCs w:val="24"/>
+                <w:lang w:val="es-AR"/>
+              </w:rPr>
+              <w:t>1.</w:t>
+            </w:r>
+            <w:r>
+              <w:rPr>
+                <w:rFonts w:ascii="Times New Roman" w:hAnsi="Times New Roman" w:cs="Times New Roman"/>
+                <w:sz w:val="24"/>
+                <w:szCs w:val="24"/>
+                <w:lang w:val="es-AR"/>
+              </w:rPr>
+              <w:t xml:space="preserve">El caso de uso comienza cuando el Vendedor solicita registrar un cliente. </w:t>
+            </w:r>
+          </w:p>
+        </w:tc>
+        <w:tc>
+          <w:tcPr>
+            <w:tcW w:w="4839" w:type="dxa"/>
+          </w:tcPr>
+          <w:p>
+            <w:pPr>
+              <w:jc w:val="both"/>
+              <w:rPr>
+                <w:rFonts w:ascii="Times New Roman" w:hAnsi="Times New Roman" w:cs="Times New Roman"/>
+                <w:sz w:val="24"/>
+                <w:szCs w:val="24"/>
+                <w:lang w:val="es-AR"/>
+              </w:rPr>
+            </w:pPr>
+            <w:r>
+              <w:rPr>
+                <w:rFonts w:ascii="Times New Roman" w:hAnsi="Times New Roman" w:cs="Times New Roman"/>
+                <w:sz w:val="24"/>
+                <w:szCs w:val="24"/>
+                <w:lang w:val="es-AR"/>
+              </w:rPr>
+              <w:t xml:space="preserve">2. </w:t>
+            </w:r>
+            <w:r>
+              <w:rPr>
+                <w:rFonts w:ascii="Times New Roman" w:hAnsi="Times New Roman" w:cs="Times New Roman"/>
+                <w:sz w:val="24"/>
+                <w:szCs w:val="24"/>
+                <w:lang w:val="es-AR"/>
+              </w:rPr>
+              <w:t>El sistema solicita la identificación del cliente.</w:t>
+            </w:r>
+          </w:p>
+        </w:tc>
+      </w:tr>
+      <w:tr>
+        <w:tc>
+          <w:tcPr>
+            <w:tcW w:w="4839" w:type="dxa"/>
+          </w:tcPr>
+          <w:p>
+            <w:pPr>
+              <w:jc w:val="both"/>
+              <w:rPr>
+                <w:rFonts w:ascii="Times New Roman" w:hAnsi="Times New Roman" w:cs="Times New Roman"/>
+                <w:sz w:val="24"/>
+                <w:szCs w:val="24"/>
+                <w:lang w:val="es-AR"/>
+              </w:rPr>
+            </w:pPr>
+            <w:r>
+              <w:rPr>
+                <w:rFonts w:ascii="Times New Roman" w:hAnsi="Times New Roman" w:cs="Times New Roman"/>
+                <w:sz w:val="24"/>
+                <w:szCs w:val="24"/>
+                <w:lang w:val="es-AR"/>
+              </w:rPr>
+              <w:t>3. El vendedor ingresa el identificador del cliente.</w:t>
+            </w:r>
+          </w:p>
+          <w:p>
+            <w:pPr>
+              <w:jc w:val="both"/>
+              <w:rPr>
+                <w:rFonts w:ascii="Times New Roman" w:hAnsi="Times New Roman" w:cs="Times New Roman"/>
+                <w:sz w:val="24"/>
+                <w:szCs w:val="24"/>
+                <w:lang w:val="es-AR"/>
+              </w:rPr>
+            </w:pPr>
+          </w:p>
+        </w:tc>
+        <w:tc>
+          <w:tcPr>
+            <w:tcW w:w="4839" w:type="dxa"/>
+          </w:tcPr>
+          <w:p>
+            <w:pPr>
+              <w:jc w:val="both"/>
+              <w:rPr>
+                <w:rFonts w:ascii="Times New Roman" w:hAnsi="Times New Roman" w:cs="Times New Roman"/>
+                <w:sz w:val="24"/>
+                <w:szCs w:val="24"/>
+                <w:lang w:val="es-AR"/>
+              </w:rPr>
+            </w:pPr>
+            <w:r>
+              <w:rPr>
+                <w:rFonts w:ascii="Times New Roman" w:hAnsi="Times New Roman" w:cs="Times New Roman"/>
+                <w:sz w:val="24"/>
+                <w:szCs w:val="24"/>
+                <w:lang w:val="es-AR"/>
+              </w:rPr>
+              <w:t xml:space="preserve">4. </w:t>
+            </w:r>
+            <w:r>
+              <w:rPr>
+                <w:rFonts w:ascii="Times New Roman" w:hAnsi="Times New Roman" w:cs="Times New Roman"/>
+                <w:sz w:val="24"/>
+                <w:szCs w:val="24"/>
+                <w:lang w:val="es-AR"/>
+              </w:rPr>
+              <w:t>El sistema verifica que el identificador ingresado no se encuentre registrado en el sistema.</w:t>
+            </w:r>
+          </w:p>
+        </w:tc>
+      </w:tr>
+      <w:tr>
+        <w:tc>
+          <w:tcPr>
+            <w:tcW w:w="4839" w:type="dxa"/>
+          </w:tcPr>
+          <w:p>
+            <w:pPr>
+              <w:jc w:val="both"/>
+              <w:rPr>
+                <w:rFonts w:ascii="Times New Roman" w:hAnsi="Times New Roman" w:cs="Times New Roman"/>
+                <w:sz w:val="24"/>
+                <w:szCs w:val="24"/>
+                <w:lang w:val="es-AR"/>
+              </w:rPr>
+            </w:pPr>
+          </w:p>
+        </w:tc>
+        <w:tc>
+          <w:tcPr>
+            <w:tcW w:w="4839" w:type="dxa"/>
+          </w:tcPr>
+          <w:p>
+            <w:pPr>
+              <w:jc w:val="both"/>
+              <w:rPr>
+                <w:rFonts w:ascii="Times New Roman" w:hAnsi="Times New Roman" w:cs="Times New Roman"/>
+                <w:sz w:val="24"/>
+                <w:szCs w:val="24"/>
+                <w:lang w:val="es-AR"/>
+              </w:rPr>
+            </w:pPr>
+            <w:r>
+              <w:rPr>
+                <w:rFonts w:ascii="Times New Roman" w:hAnsi="Times New Roman" w:cs="Times New Roman"/>
+                <w:sz w:val="24"/>
+                <w:szCs w:val="24"/>
+                <w:lang w:val="es-AR"/>
+              </w:rPr>
+              <w:t>5. El sistema solicita los demás datos necesarios para el registro de un nuevo cliente.</w:t>
+            </w:r>
+          </w:p>
+        </w:tc>
+      </w:tr>
+      <w:tr>
+        <w:tc>
+          <w:tcPr>
+            <w:tcW w:w="4839" w:type="dxa"/>
+          </w:tcPr>
+          <w:p>
+            <w:pPr>
+              <w:jc w:val="both"/>
+              <w:rPr>
+                <w:rFonts w:ascii="Times New Roman" w:hAnsi="Times New Roman" w:cs="Times New Roman"/>
+                <w:sz w:val="24"/>
+                <w:szCs w:val="24"/>
+                <w:lang w:val="es-AR"/>
+              </w:rPr>
+            </w:pPr>
+            <w:r>
+              <w:rPr>
+                <w:rFonts w:ascii="Times New Roman" w:hAnsi="Times New Roman" w:cs="Times New Roman"/>
+                <w:sz w:val="24"/>
+                <w:szCs w:val="24"/>
+                <w:lang w:val="es-AR"/>
+              </w:rPr>
+              <w:t xml:space="preserve">6. </w:t>
+            </w:r>
+            <w:r>
+              <w:rPr>
+                <w:rFonts w:ascii="Times New Roman" w:hAnsi="Times New Roman" w:cs="Times New Roman"/>
+                <w:sz w:val="24"/>
+                <w:szCs w:val="24"/>
+                <w:lang w:val="es-AR"/>
+              </w:rPr>
+              <w:t>El Vendedor ingresa los datos personales,</w:t>
+            </w:r>
+          </w:p>
+          <w:p>
+            <w:pPr>
+              <w:jc w:val="both"/>
+              <w:rPr>
+                <w:rFonts w:ascii="Times New Roman" w:hAnsi="Times New Roman" w:cs="Times New Roman"/>
+                <w:sz w:val="24"/>
+                <w:szCs w:val="24"/>
+                <w:lang w:val="es-AR"/>
+              </w:rPr>
+            </w:pPr>
+            <w:r>
+              <w:rPr>
+                <w:rFonts w:ascii="Times New Roman" w:hAnsi="Times New Roman" w:cs="Times New Roman"/>
+                <w:sz w:val="24"/>
+                <w:szCs w:val="24"/>
+                <w:lang w:val="es-AR"/>
+              </w:rPr>
+              <w:t>datos de domicilio y medios de contactos del</w:t>
+            </w:r>
+          </w:p>
+          <w:p>
+            <w:pPr>
+              <w:jc w:val="both"/>
+              <w:rPr>
+                <w:rFonts w:ascii="Times New Roman" w:hAnsi="Times New Roman" w:cs="Times New Roman"/>
+                <w:sz w:val="24"/>
+                <w:szCs w:val="24"/>
+                <w:lang w:val="es-AR"/>
+              </w:rPr>
+            </w:pPr>
+            <w:r>
+              <w:rPr>
+                <w:rFonts w:ascii="Times New Roman" w:hAnsi="Times New Roman" w:cs="Times New Roman"/>
+                <w:sz w:val="24"/>
+                <w:szCs w:val="24"/>
+                <w:lang w:val="es-AR"/>
+              </w:rPr>
+              <w:t>cliente.</w:t>
+            </w:r>
+          </w:p>
+        </w:tc>
+        <w:tc>
+          <w:tcPr>
+            <w:tcW w:w="4839" w:type="dxa"/>
+          </w:tcPr>
+          <w:p>
+            <w:pPr>
+              <w:jc w:val="both"/>
+              <w:rPr>
+                <w:rFonts w:ascii="Times New Roman" w:hAnsi="Times New Roman" w:cs="Times New Roman"/>
+                <w:sz w:val="24"/>
+                <w:szCs w:val="24"/>
+                <w:lang w:val="es-AR"/>
+              </w:rPr>
+            </w:pPr>
+            <w:r>
+              <w:rPr>
+                <w:rFonts w:ascii="Times New Roman" w:hAnsi="Times New Roman" w:cs="Times New Roman"/>
+                <w:sz w:val="24"/>
+                <w:szCs w:val="24"/>
+                <w:lang w:val="es-AR"/>
+              </w:rPr>
+              <w:t>7. El sistema registra los datos del nuevo cliente.</w:t>
+            </w:r>
+          </w:p>
+        </w:tc>
+      </w:tr>
+      <w:tr>
+        <w:tc>
+          <w:tcPr>
+            <w:tcW w:w="4839" w:type="dxa"/>
+          </w:tcPr>
+          <w:p>
+            <w:pPr>
+              <w:jc w:val="both"/>
+              <w:rPr>
+                <w:rFonts w:ascii="Times New Roman" w:hAnsi="Times New Roman" w:cs="Times New Roman"/>
+                <w:sz w:val="24"/>
+                <w:szCs w:val="24"/>
+                <w:lang w:val="es-AR"/>
+              </w:rPr>
+            </w:pPr>
+          </w:p>
+        </w:tc>
+        <w:tc>
+          <w:tcPr>
+            <w:tcW w:w="4839" w:type="dxa"/>
+          </w:tcPr>
+          <w:p>
+            <w:pPr>
+              <w:jc w:val="both"/>
+              <w:rPr>
+                <w:rFonts w:ascii="Times New Roman" w:hAnsi="Times New Roman" w:cs="Times New Roman"/>
+                <w:sz w:val="24"/>
+                <w:szCs w:val="24"/>
+                <w:lang w:val="es-AR"/>
+              </w:rPr>
+            </w:pPr>
+            <w:r>
+              <w:rPr>
+                <w:rFonts w:ascii="Times New Roman" w:hAnsi="Times New Roman" w:cs="Times New Roman"/>
+                <w:sz w:val="24"/>
+                <w:szCs w:val="24"/>
+                <w:lang w:val="es-AR"/>
+              </w:rPr>
+              <w:t xml:space="preserve">8. El sistema solicita al Vendedor </w:t>
+            </w:r>
+            <w:r>
+              <w:rPr>
+                <w:rFonts w:ascii="Times New Roman" w:hAnsi="Times New Roman" w:cs="Times New Roman"/>
+                <w:sz w:val="24"/>
+                <w:szCs w:val="24"/>
+                <w:lang w:val="es-AR"/>
+              </w:rPr>
+              <w:t>que confirme el registro del nuevo cliente.</w:t>
+            </w:r>
+          </w:p>
+        </w:tc>
+      </w:tr>
+      <w:tr>
+        <w:tc>
+          <w:tcPr>
+            <w:tcW w:w="4839" w:type="dxa"/>
+          </w:tcPr>
+          <w:p>
+            <w:pPr>
+              <w:jc w:val="both"/>
+              <w:rPr>
+                <w:rFonts w:ascii="Times New Roman" w:hAnsi="Times New Roman" w:cs="Times New Roman"/>
+                <w:sz w:val="24"/>
+                <w:szCs w:val="24"/>
+                <w:lang w:val="es-AR"/>
+              </w:rPr>
+            </w:pPr>
+            <w:r>
+              <w:rPr>
+                <w:rFonts w:ascii="Times New Roman" w:hAnsi="Times New Roman" w:cs="Times New Roman"/>
+                <w:sz w:val="24"/>
+                <w:szCs w:val="24"/>
+                <w:lang w:val="es-AR"/>
+              </w:rPr>
+              <w:t>9. El vendedor confirma los datos y acepta el alta del cliente nuevo.</w:t>
+            </w:r>
+          </w:p>
+        </w:tc>
+        <w:tc>
+          <w:tcPr>
+            <w:tcW w:w="4839" w:type="dxa"/>
+          </w:tcPr>
+          <w:p>
+            <w:pPr>
+              <w:jc w:val="both"/>
+              <w:rPr>
+                <w:rFonts w:ascii="Times New Roman" w:hAnsi="Times New Roman" w:cs="Times New Roman"/>
+                <w:sz w:val="24"/>
+                <w:szCs w:val="24"/>
+                <w:lang w:val="es-AR"/>
+              </w:rPr>
+            </w:pPr>
+            <w:r>
+              <w:rPr>
+                <w:rFonts w:ascii="Times New Roman" w:hAnsi="Times New Roman" w:cs="Times New Roman"/>
+                <w:sz w:val="24"/>
+                <w:szCs w:val="24"/>
+                <w:lang w:val="es-AR"/>
+              </w:rPr>
+              <w:t>10. El sistema registra al cliente</w:t>
+            </w:r>
+          </w:p>
+        </w:tc>
+      </w:tr>
+      <w:tr>
+        <w:tc>
+          <w:tcPr>
+            <w:tcW w:w="4839" w:type="dxa"/>
+          </w:tcPr>
+          <w:p>
+            <w:pPr>
+              <w:jc w:val="both"/>
+              <w:rPr>
+                <w:rFonts w:ascii="Times New Roman" w:hAnsi="Times New Roman" w:cs="Times New Roman"/>
+                <w:sz w:val="24"/>
+                <w:szCs w:val="24"/>
+                <w:lang w:val="es-AR"/>
+              </w:rPr>
+            </w:pPr>
+          </w:p>
+        </w:tc>
+        <w:tc>
+          <w:tcPr>
+            <w:tcW w:w="4839" w:type="dxa"/>
+          </w:tcPr>
+          <w:p>
+            <w:pPr>
+              <w:jc w:val="both"/>
+              <w:rPr>
+                <w:rFonts w:ascii="Times New Roman" w:hAnsi="Times New Roman" w:cs="Times New Roman"/>
+                <w:sz w:val="24"/>
+                <w:szCs w:val="24"/>
+                <w:lang w:val="es-AR"/>
+              </w:rPr>
+            </w:pPr>
+            <w:r>
+              <w:rPr>
+                <w:rFonts w:ascii="Times New Roman" w:hAnsi="Times New Roman" w:cs="Times New Roman"/>
+                <w:sz w:val="24"/>
+                <w:szCs w:val="24"/>
+                <w:lang w:val="es-AR"/>
+              </w:rPr>
+              <w:t>11. El sistema informa que el registro se realizó con éxito.</w:t>
+            </w:r>
+          </w:p>
+        </w:tc>
+      </w:tr>
+    </w:tbl>
+    <w:p>
+      <w:pPr>
+        <w:tabs>
+          <w:tab w:val="left" w:pos="1928"/>
+        </w:tabs>
+        <w:jc w:val="both"/>
+        <w:rPr>
+          <w:rFonts w:ascii="Times New Roman" w:hAnsi="Times New Roman" w:cs="Times New Roman"/>
+          <w:sz w:val="24"/>
+          <w:szCs w:val="24"/>
+          <w:lang w:val="es-AR"/>
+        </w:rPr>
+      </w:pPr>
+      <w:r>
+        <w:rPr>
+          <w:rFonts w:ascii="Times New Roman" w:hAnsi="Times New Roman" w:cs="Times New Roman"/>
+          <w:sz w:val="24"/>
+          <w:szCs w:val="24"/>
+          <w:lang w:val="es-AR"/>
+        </w:rPr>
+        <w:t>Cursos alternativos</w:t>
+      </w:r>
+    </w:p>
+    <w:p>
+      <w:pPr>
+        <w:tabs>
+          <w:tab w:val="left" w:pos="1928"/>
+        </w:tabs>
+        <w:jc w:val="both"/>
+        <w:rPr>
+          <w:rFonts w:ascii="Times New Roman" w:hAnsi="Times New Roman" w:cs="Times New Roman"/>
+          <w:sz w:val="24"/>
+          <w:szCs w:val="24"/>
+          <w:lang w:val="es-AR"/>
+        </w:rPr>
+      </w:pPr>
+      <w:r>
+        <w:rPr>
+          <w:rFonts w:ascii="Times New Roman" w:hAnsi="Times New Roman" w:cs="Times New Roman"/>
+          <w:sz w:val="24"/>
+          <w:szCs w:val="24"/>
+          <w:lang w:val="es-AR"/>
+        </w:rPr>
+        <w:t>Línea 4: en el caso de que el identificador ya se encuentra registrado, el sistema le informa al vendedor y solicita el ingreso de un nuevo identificador o se termina el caso de uso.</w:t>
+      </w:r>
+    </w:p>
+    <w:p>
+      <w:pPr>
+        <w:tabs>
+          <w:tab w:val="left" w:pos="1928"/>
+        </w:tabs>
+        <w:jc w:val="both"/>
+        <w:rPr>
+          <w:rFonts w:ascii="Times New Roman" w:hAnsi="Times New Roman" w:cs="Times New Roman"/>
+          <w:sz w:val="24"/>
+          <w:szCs w:val="24"/>
+          <w:lang w:val="es-AR"/>
+        </w:rPr>
+      </w:pPr>
+      <w:r>
+        <w:rPr>
+          <w:rFonts w:ascii="Times New Roman" w:hAnsi="Times New Roman" w:cs="Times New Roman"/>
+          <w:sz w:val="24"/>
+          <w:szCs w:val="24"/>
+          <w:lang w:val="es-AR"/>
+        </w:rPr>
+        <w:t>Línea 7: en caso de haberse completado todos los datos obligatorios, se vuelve al paso 6 o se termina el caso de uso.</w:t>
+      </w:r>
+    </w:p>
+    <w:p>
+      <w:pPr>
+        <w:tabs>
+          <w:tab w:val="left" w:pos="1928"/>
+        </w:tabs>
+        <w:jc w:val="both"/>
+        <w:rPr>
+          <w:rFonts w:ascii="Times New Roman" w:hAnsi="Times New Roman" w:cs="Times New Roman"/>
+          <w:sz w:val="24"/>
+          <w:szCs w:val="24"/>
+          <w:lang w:val="es-AR"/>
+        </w:rPr>
+      </w:pPr>
+      <w:r>
+        <w:rPr>
+          <w:rFonts w:ascii="Times New Roman" w:hAnsi="Times New Roman" w:cs="Times New Roman"/>
+          <w:sz w:val="24"/>
+          <w:szCs w:val="24"/>
+          <w:lang w:val="es-AR"/>
+        </w:rPr>
+        <w:t>Línea</w:t>
+      </w:r>
+      <w:bookmarkStart w:id="30" w:name="_GoBack"/>
+      <w:bookmarkEnd w:id="30"/>
+      <w:r>
+        <w:rPr>
+          <w:rFonts w:ascii="Times New Roman" w:hAnsi="Times New Roman" w:cs="Times New Roman"/>
+          <w:sz w:val="24"/>
+          <w:szCs w:val="24"/>
+          <w:lang w:val="es-AR"/>
+        </w:rPr>
+        <w:t xml:space="preserve"> 9: si el vendedor no confirma los datos se vuelve al paso 3 o se termina el caso de uso.</w:t>
+      </w:r>
+    </w:p>
+    <w:p>
+      <w:pPr>
+        <w:rPr>
+          <w:rFonts w:ascii="Times New Roman" w:hAnsi="Times New Roman" w:cs="Times New Roman"/>
+          <w:sz w:val="24"/>
+          <w:szCs w:val="24"/>
+          <w:lang w:val="es-AR"/>
+        </w:rPr>
+      </w:pPr>
+      <w:r>
+        <w:rPr>
+          <w:rFonts w:ascii="Times New Roman" w:hAnsi="Times New Roman" w:cs="Times New Roman"/>
+          <w:sz w:val="24"/>
+          <w:szCs w:val="24"/>
+          <w:lang w:val="es-AR"/>
+        </w:rPr>
+        <w:br w:type="page"/>
+      </w:r>
+    </w:p>
+    <w:p>
+      <w:pPr>
+        <w:tabs>
+          <w:tab w:val="left" w:pos="1928"/>
+        </w:tabs>
+        <w:jc w:val="both"/>
+        <w:rPr>
+          <w:rFonts w:ascii="Times New Roman" w:hAnsi="Times New Roman" w:cs="Times New Roman"/>
+          <w:sz w:val="24"/>
+          <w:szCs w:val="24"/>
+          <w:lang w:val="es-AR"/>
+        </w:rPr>
+      </w:pPr>
+    </w:p>
     <w:p>
       <w:pPr>
         <w:tabs>
@@ -8354,17 +9076,7 @@
                 <w:szCs w:val="24"/>
                 <w:lang w:val="es-AR"/>
               </w:rPr>
-              <w:t xml:space="preserve">Descripción: El administrador puede visualizar el estado de todos los clientes que hayan realizado una compra. En este caso cuenta con dos subcasos de uso. Esto se debe a que “Eliminar cliente” y </w:t>
-            </w:r>
-            <w:r>
-              <w:rPr>
-                <w:rFonts w:ascii="Times New Roman" w:hAnsi="Times New Roman" w:cs="Times New Roman"/>
-                <w:sz w:val="24"/>
-                <w:szCs w:val="24"/>
-                <w:lang w:val="es-AR"/>
-              </w:rPr>
-              <w:lastRenderedPageBreak/>
-              <w:t>“Modificar cliente” no son funcionalidades totalmente independientes, por lo tanto, no se vinculan a un actor directamente, sino que quedan conectadas a la funcionalidad que precede su ejecución. Siempre que el administrador consulte la información del cliente, este puede optar por hacer modificaciones (&lt;&lt;extend&gt;&gt;) o eliminarlo de la lista de clientes (&lt;&lt;extend&gt;&gt;).</w:t>
+              <w:t>Descripción: El administrador puede visualizar el estado de todos los clientes que hayan realizado una compra. En este caso cuenta con dos subcasos de uso. Esto se debe a que “Eliminar cliente” y “Modificar cliente” no son funcionalidades totalmente independientes, por lo tanto, no se vinculan a un actor directamente, sino que quedan conectadas a la funcionalidad que precede su ejecución. Siempre que el administrador consulte la información del cliente, este puede optar por hacer modificaciones (&lt;&lt;extend&gt;&gt;) o eliminarlo de la lista de clientes (&lt;&lt;extend&gt;&gt;).</w:t>
             </w:r>
           </w:p>
         </w:tc>
@@ -8401,7 +9113,6 @@
                 <w:szCs w:val="24"/>
                 <w:lang w:val="es-AR"/>
               </w:rPr>
-              <w:lastRenderedPageBreak/>
               <w:t>Precondición: ninguna.</w:t>
             </w:r>
           </w:p>
@@ -8825,7 +9536,17 @@
                 <w:szCs w:val="24"/>
                 <w:lang w:val="es-AR"/>
               </w:rPr>
-              <w:t>Descripción: El administrador puede consultar la información de todos los proveedores registrados. En este caso cuenta con dos subcasos de uso. Esto se debe a que “Eliminar proveedor” y “Modificar proveedor” no son funcionalidades totalmente independientes, por lo tanto, no se vinculan a un actor directamente, sino que quedan conectadas a la funcionalidad que precede su ejecución. Siempre que el administrador consulte la información del proveedor, este puede optar por hacer modificaciones (&lt;&lt;extend&gt;&gt;) o eliminarlo de la lista de clientes (&lt;&lt;extend&gt;&gt;).</w:t>
+              <w:t xml:space="preserve">Descripción: El administrador puede consultar la información de todos los proveedores registrados. En este caso cuenta con dos subcasos de uso. Esto se debe a que “Eliminar proveedor” y “Modificar proveedor” no son funcionalidades totalmente independientes, por lo tanto, no se vinculan a un actor directamente, sino que quedan conectadas a la funcionalidad que precede su ejecución. Siempre que el administrador consulte la información del proveedor, este </w:t>
+            </w:r>
+            <w:r>
+              <w:rPr>
+                <w:rFonts w:ascii="Times New Roman" w:hAnsi="Times New Roman" w:cs="Times New Roman"/>
+                <w:sz w:val="24"/>
+                <w:szCs w:val="24"/>
+                <w:lang w:val="es-AR"/>
+              </w:rPr>
+              <w:lastRenderedPageBreak/>
+              <w:t>puede optar por hacer modificaciones (&lt;&lt;extend&gt;&gt;) o eliminarlo de la lista de clientes (&lt;&lt;extend&gt;&gt;).</w:t>
             </w:r>
           </w:p>
         </w:tc>
@@ -8862,6 +9583,7 @@
                 <w:szCs w:val="24"/>
                 <w:lang w:val="es-AR"/>
               </w:rPr>
+              <w:lastRenderedPageBreak/>
               <w:t>Precondición: ninguna.</w:t>
             </w:r>
           </w:p>
@@ -8951,7 +9673,6 @@
           <w:szCs w:val="24"/>
           <w:lang w:val="es-AR"/>
         </w:rPr>
-        <w:lastRenderedPageBreak/>
         <w:t>Flujo típico de eventos</w:t>
       </w:r>
     </w:p>
@@ -15600,7 +16321,6 @@
         <w:docPartUnique/>
       </w:docPartObj>
     </w:sdtPr>
-    <w:sdtEndPr/>
     <w:sdtContent>
       <w:p>
         <w:pPr>
@@ -15620,7 +16340,7 @@
             <w:noProof/>
             <w:lang w:val="es-ES"/>
           </w:rPr>
-          <w:t>20</w:t>
+          <w:t>23</w:t>
         </w:r>
         <w:r>
           <w:fldChar w:fldCharType="end"/>
@@ -19993,7 +20713,7 @@
 </file>
 
 <file path=customXml/itemProps1.xml><?xml version="1.0" encoding="utf-8"?>
-<ds:datastoreItem xmlns:ds="http://schemas.openxmlformats.org/officeDocument/2006/customXml" ds:itemID="{95E5E490-B371-48F7-9A1F-967480E84056}">
+<ds:datastoreItem xmlns:ds="http://schemas.openxmlformats.org/officeDocument/2006/customXml" ds:itemID="{EF5A5025-C9E7-44E0-B5C5-FF118EA8C266}">
   <ds:schemaRefs>
     <ds:schemaRef ds:uri="http://schemas.openxmlformats.org/officeDocument/2006/bibliography"/>
   </ds:schemaRefs>

</xml_diff>